<commit_message>
Uitbreiding voor opdracht 1, poging tot textures
</commit_message>
<xml_diff>
--- a/documenten/Devoxx4Kids Minecraft Ontwikkeling Setup.docx
+++ b/documenten/Devoxx4Kids Minecraft Ontwikkeling Setup.docx
@@ -17,7 +17,21 @@
         <w:rPr>
           <w:lang w:val="en-US"/>
         </w:rPr>
-        <w:t>Devoxx4Kids Handleiding Minecraft Mods</w:t>
+        <w:t xml:space="preserve">Devoxx4Kids </w:t>
+      </w:r>
+      <w:proofErr w:type="spellStart"/>
+      <w:r>
+        <w:rPr>
+          <w:lang w:val="en-US"/>
+        </w:rPr>
+        <w:t>Handleiding</w:t>
+      </w:r>
+      <w:proofErr w:type="spellEnd"/>
+      <w:r>
+        <w:rPr>
+          <w:lang w:val="en-US"/>
+        </w:rPr>
+        <w:t xml:space="preserve"> Minecraft Mods</w:t>
       </w:r>
     </w:p>
     <w:p>
@@ -1146,254 +1160,13 @@
       <w:pPr>
         <w:pStyle w:val="Heading3"/>
       </w:pPr>
-      <w:bookmarkStart w:id="4" w:name="_Toc417374423"/>
-      <w:r>
-        <w:t>Configuratie Windows Omgevingsvariabelen</w:t>
+      <w:bookmarkStart w:id="4" w:name="_Toc417374424"/>
+      <w:bookmarkStart w:id="5" w:name="_GoBack"/>
+      <w:bookmarkEnd w:id="5"/>
+      <w:r>
+        <w:t>Testen</w:t>
       </w:r>
       <w:bookmarkEnd w:id="4"/>
-    </w:p>
-    <w:p>
-      <w:r>
-        <w:t>Bij Windows moet nog een extra stap genomen worden om ervoor te zorgen dat onze programma’s of mods weten waar ze Java kunnen vinden (bij een Mac is dit automatisch geconfigureerd). Hiervoor moeten we weer naar:</w:t>
-      </w:r>
-    </w:p>
-    <w:p>
-      <w:pPr>
-        <w:rPr>
-          <w:i/>
-        </w:rPr>
-      </w:pPr>
-      <w:r>
-        <w:rPr>
-          <w:i/>
-        </w:rPr>
-        <w:t xml:space="preserve">Startmenu </w:t>
-      </w:r>
-      <w:r>
-        <w:rPr>
-          <w:i/>
-        </w:rPr>
-        <w:sym w:font="Wingdings" w:char="F0E0"/>
-      </w:r>
-      <w:r>
-        <w:rPr>
-          <w:i/>
-        </w:rPr>
-        <w:t xml:space="preserve"> Rechtermuis op Computer </w:t>
-      </w:r>
-      <w:r>
-        <w:rPr>
-          <w:i/>
-        </w:rPr>
-        <w:sym w:font="Wingdings" w:char="F0E0"/>
-      </w:r>
-      <w:r>
-        <w:rPr>
-          <w:i/>
-        </w:rPr>
-        <w:t xml:space="preserve"> Eigenschappen/Properties </w:t>
-      </w:r>
-      <w:r>
-        <w:rPr>
-          <w:i/>
-        </w:rPr>
-        <w:sym w:font="Wingdings" w:char="F0E0"/>
-      </w:r>
-      <w:r>
-        <w:rPr>
-          <w:i/>
-        </w:rPr>
-        <w:t xml:space="preserve"> Advanced system settings / Geavanceerde systeeminstellingen </w:t>
-      </w:r>
-      <w:r>
-        <w:rPr>
-          <w:i/>
-        </w:rPr>
-        <w:sym w:font="Wingdings" w:char="F0E0"/>
-      </w:r>
-      <w:r>
-        <w:rPr>
-          <w:i/>
-        </w:rPr>
-        <w:t xml:space="preserve"> Environment Variables / Omgevingsvariabelen</w:t>
-      </w:r>
-    </w:p>
-    <w:p>
-      <w:r>
-        <w:t xml:space="preserve">Hier moeten we eerst in de bovenste lijst </w:t>
-      </w:r>
-      <w:r>
-        <w:t xml:space="preserve">(User Variables / Gebruikersvariabelen) </w:t>
-      </w:r>
-      <w:r>
-        <w:t xml:space="preserve">de variabele </w:t>
-      </w:r>
-      <w:r>
-        <w:rPr>
-          <w:rStyle w:val="SubtleEmphasis"/>
-        </w:rPr>
-        <w:t>Path</w:t>
-      </w:r>
-      <w:r>
-        <w:t xml:space="preserve"> selecteren en klikken op </w:t>
-      </w:r>
-      <w:r>
-        <w:rPr>
-          <w:rStyle w:val="SubtleEmphasis"/>
-        </w:rPr>
-        <w:t>Edit / Bewerken</w:t>
-      </w:r>
-      <w:r>
-        <w:t xml:space="preserve"> (als er geen Path in de lijst staat kun je deze aanmaken met New/Nieuw). Bij de waarde willen we de locatie van een folder “bin” in de JDK opgeven, bijvoorbeeld “</w:t>
-      </w:r>
-      <w:r>
-        <w:rPr>
-          <w:rStyle w:val="SubtleEmphasis"/>
-        </w:rPr>
-        <w:t>C:\Program Files\Java\jdk1.7.0_79\bin</w:t>
-      </w:r>
-      <w:r>
-        <w:t xml:space="preserve">”. Deze moet achter de andere tekst gezet worden die bij Path stond, </w:t>
-      </w:r>
-      <w:r>
-        <w:rPr>
-          <w:rStyle w:val="SubtleEmphasis"/>
-        </w:rPr>
-        <w:t>gescheiden met een puntkomma</w:t>
-      </w:r>
-      <w:r>
-        <w:t>:</w:t>
-      </w:r>
-    </w:p>
-    <w:p>
-      <w:r>
-        <w:rPr>
-          <w:noProof/>
-          <w:lang w:eastAsia="nl-NL"/>
-        </w:rPr>
-        <w:drawing>
-          <wp:inline distT="114300" distB="114300" distL="114300" distR="114300" wp14:anchorId="25B3F27B" wp14:editId="036A2078">
-            <wp:extent cx="3371850" cy="1419225"/>
-            <wp:effectExtent l="0" t="0" r="0" b="0"/>
-            <wp:docPr id="1" name="image02.png"/>
-            <wp:cNvGraphicFramePr/>
-            <a:graphic xmlns:a="http://schemas.openxmlformats.org/drawingml/2006/main">
-              <a:graphicData uri="http://schemas.openxmlformats.org/drawingml/2006/picture">
-                <pic:pic xmlns:pic="http://schemas.openxmlformats.org/drawingml/2006/picture">
-                  <pic:nvPicPr>
-                    <pic:cNvPr id="0" name="image02.png"/>
-                    <pic:cNvPicPr preferRelativeResize="0"/>
-                  </pic:nvPicPr>
-                  <pic:blipFill>
-                    <a:blip r:embed="rId12"/>
-                    <a:srcRect/>
-                    <a:stretch>
-                      <a:fillRect/>
-                    </a:stretch>
-                  </pic:blipFill>
-                  <pic:spPr>
-                    <a:xfrm>
-                      <a:off x="0" y="0"/>
-                      <a:ext cx="3371850" cy="1419225"/>
-                    </a:xfrm>
-                    <a:prstGeom prst="rect">
-                      <a:avLst/>
-                    </a:prstGeom>
-                    <a:ln/>
-                  </pic:spPr>
-                </pic:pic>
-              </a:graphicData>
-            </a:graphic>
-          </wp:inline>
-        </w:drawing>
-      </w:r>
-    </w:p>
-    <w:p>
-      <w:r>
-        <w:t xml:space="preserve"> Vervolgens moeten we in de onderste lijst </w:t>
-      </w:r>
-      <w:r>
-        <w:t xml:space="preserve">(System Variables / Systeemvariabelen) </w:t>
-      </w:r>
-      <w:r>
-        <w:t xml:space="preserve">controleren of hier de variabele JAVA_HOME aanwezig is. Deze zou automatisch aangemaakt moeten zijn, maar zo niet dan kunnen we deze aanmaken met </w:t>
-      </w:r>
-      <w:r>
-        <w:rPr>
-          <w:rStyle w:val="SubtleEmphasis"/>
-        </w:rPr>
-        <w:t>New/Nieuw</w:t>
-      </w:r>
-      <w:r>
-        <w:t>, geef hierbij de variabele de naam “JAVA_HOME” en de waarde de locatie van de JDK installatie (zonder “bin”)</w:t>
-      </w:r>
-      <w:r>
-        <w:t>:</w:t>
-      </w:r>
-    </w:p>
-    <w:p>
-      <w:r>
-        <w:rPr>
-          <w:noProof/>
-          <w:lang w:eastAsia="nl-NL"/>
-        </w:rPr>
-        <w:drawing>
-          <wp:inline distT="114300" distB="114300" distL="114300" distR="114300" wp14:anchorId="3899067B" wp14:editId="619A5BFF">
-            <wp:extent cx="3324225" cy="1352550"/>
-            <wp:effectExtent l="0" t="0" r="0" b="0"/>
-            <wp:docPr id="3" name="image05.png"/>
-            <wp:cNvGraphicFramePr/>
-            <a:graphic xmlns:a="http://schemas.openxmlformats.org/drawingml/2006/main">
-              <a:graphicData uri="http://schemas.openxmlformats.org/drawingml/2006/picture">
-                <pic:pic xmlns:pic="http://schemas.openxmlformats.org/drawingml/2006/picture">
-                  <pic:nvPicPr>
-                    <pic:cNvPr id="0" name="image05.png"/>
-                    <pic:cNvPicPr preferRelativeResize="0"/>
-                  </pic:nvPicPr>
-                  <pic:blipFill>
-                    <a:blip r:embed="rId13"/>
-                    <a:srcRect/>
-                    <a:stretch>
-                      <a:fillRect/>
-                    </a:stretch>
-                  </pic:blipFill>
-                  <pic:spPr>
-                    <a:xfrm>
-                      <a:off x="0" y="0"/>
-                      <a:ext cx="3324225" cy="1352550"/>
-                    </a:xfrm>
-                    <a:prstGeom prst="rect">
-                      <a:avLst/>
-                    </a:prstGeom>
-                    <a:ln/>
-                  </pic:spPr>
-                </pic:pic>
-              </a:graphicData>
-            </a:graphic>
-          </wp:inline>
-        </w:drawing>
-      </w:r>
-    </w:p>
-    <w:p>
-      <w:r>
-        <w:lastRenderedPageBreak/>
-        <w:t xml:space="preserve"> Geen zorgen, dit is het lastigste stukje voorbereiding wat gedaan moet worden, en we hoeven het gelukkig maar 1 maal te doen.</w:t>
-      </w:r>
-    </w:p>
-    <w:p>
-      <w:pPr>
-        <w:pStyle w:val="Heading3"/>
-      </w:pPr>
-    </w:p>
-    <w:p>
-      <w:pPr>
-        <w:pStyle w:val="Heading3"/>
-      </w:pPr>
-      <w:bookmarkStart w:id="5" w:name="_Toc417374424"/>
-      <w:r>
-        <w:t>Testen</w:t>
-      </w:r>
-      <w:bookmarkEnd w:id="5"/>
     </w:p>
     <w:p>
       <w:r>
@@ -1495,14 +1268,27 @@
       <w:r>
         <w:t xml:space="preserve">Je kunt Eclipse downloaden voor je besturingssysteem en type (32-bit of 64-bit) op </w:t>
       </w:r>
-      <w:hyperlink r:id="rId14" w:history="1">
-        <w:r>
-          <w:rPr>
-            <w:rStyle w:val="Hyperlink"/>
-          </w:rPr>
-          <w:t>https://www.eclipse.org/downloads</w:t>
-        </w:r>
-      </w:hyperlink>
+      <w:r>
+        <w:fldChar w:fldCharType="begin"/>
+      </w:r>
+      <w:r>
+        <w:instrText xml:space="preserve"> HYPERLINK "https://www.eclipse.org/downloads" </w:instrText>
+      </w:r>
+      <w:r>
+        <w:fldChar w:fldCharType="separate"/>
+      </w:r>
+      <w:r>
+        <w:rPr>
+          <w:rStyle w:val="Hyperlink"/>
+        </w:rPr>
+        <w:t>https://www.eclipse.org/downloads</w:t>
+      </w:r>
+      <w:r>
+        <w:rPr>
+          <w:rStyle w:val="Hyperlink"/>
+        </w:rPr>
+        <w:fldChar w:fldCharType="end"/>
+      </w:r>
       <w:r>
         <w:t xml:space="preserve">, kies hierbij de download </w:t>
       </w:r>
@@ -1583,14 +1369,27 @@
       <w:r>
         <w:t xml:space="preserve">Je kan Forge downloaden op </w:t>
       </w:r>
-      <w:hyperlink r:id="rId15" w:history="1">
-        <w:r>
-          <w:rPr>
-            <w:rStyle w:val="Hyperlink"/>
-          </w:rPr>
-          <w:t>http://files.minecraftforge.net/</w:t>
-        </w:r>
-      </w:hyperlink>
+      <w:r>
+        <w:fldChar w:fldCharType="begin"/>
+      </w:r>
+      <w:r>
+        <w:instrText xml:space="preserve"> HYPERLINK "http://files.minecraftforge.net/" </w:instrText>
+      </w:r>
+      <w:r>
+        <w:fldChar w:fldCharType="separate"/>
+      </w:r>
+      <w:r>
+        <w:rPr>
+          <w:rStyle w:val="Hyperlink"/>
+        </w:rPr>
+        <w:t>http://files.minecraftforge.net/</w:t>
+      </w:r>
+      <w:r>
+        <w:rPr>
+          <w:rStyle w:val="Hyperlink"/>
+        </w:rPr>
+        <w:fldChar w:fldCharType="end"/>
+      </w:r>
       <w:r>
         <w:t xml:space="preserve">. Hierbij kun je het beste de Latest versie nemen (momenteel was dat </w:t>
       </w:r>
@@ -1615,6 +1414,7 @@
     </w:p>
     <w:p>
       <w:r>
+        <w:lastRenderedPageBreak/>
         <w:t xml:space="preserve">Nadat Forge is gedownload, kun je het zip bestand weer uitpakken (op Mac dubbelklikken, op Windows </w:t>
       </w:r>
       <w:r>
@@ -1692,20 +1492,29 @@
       <w:r>
         <w:t xml:space="preserve">” om een Terminal te openen. Navigeer naar de Forge folder met behulp van cd en ls (zie </w:t>
       </w:r>
-      <w:hyperlink r:id="rId16" w:history="1">
-        <w:r>
-          <w:rPr>
-            <w:rStyle w:val="Hyperlink"/>
-          </w:rPr>
-          <w:t>hier</w:t>
-        </w:r>
-      </w:hyperlink>
-      <w:r>
-        <w:t xml:space="preserve"> voor meer informatie over het </w:t>
-      </w:r>
-      <w:r>
-        <w:lastRenderedPageBreak/>
-        <w:t xml:space="preserve">navigeren in de Terminal), en typ of plak het volgende: </w:t>
+      <w:r>
+        <w:fldChar w:fldCharType="begin"/>
+      </w:r>
+      <w:r>
+        <w:instrText xml:space="preserve"> HYPERLINK "http://www.macworld.com/article/2042378/master-the-command-line-navigating-files-and-folders.html" </w:instrText>
+      </w:r>
+      <w:r>
+        <w:fldChar w:fldCharType="separate"/>
+      </w:r>
+      <w:r>
+        <w:rPr>
+          <w:rStyle w:val="Hyperlink"/>
+        </w:rPr>
+        <w:t>hier</w:t>
+      </w:r>
+      <w:r>
+        <w:rPr>
+          <w:rStyle w:val="Hyperlink"/>
+        </w:rPr>
+        <w:fldChar w:fldCharType="end"/>
+      </w:r>
+      <w:r>
+        <w:t xml:space="preserve"> voor meer informatie over het navigeren in de Terminal), en typ of plak het volgende: </w:t>
       </w:r>
       <w:r>
         <w:rPr>
@@ -1742,7 +1551,7 @@
                     <pic:cNvPicPr preferRelativeResize="0"/>
                   </pic:nvPicPr>
                   <pic:blipFill>
-                    <a:blip r:embed="rId17"/>
+                    <a:blip r:embed="rId12"/>
                     <a:srcRect/>
                     <a:stretch>
                       <a:fillRect/>
@@ -1815,6 +1624,7 @@
     </w:p>
     <w:p>
       <w:r>
+        <w:lastRenderedPageBreak/>
         <w:t xml:space="preserve"> </w:t>
       </w:r>
       <w:r>
@@ -1836,7 +1646,7 @@
                     <pic:cNvPicPr preferRelativeResize="0"/>
                   </pic:nvPicPr>
                   <pic:blipFill>
-                    <a:blip r:embed="rId18"/>
+                    <a:blip r:embed="rId13"/>
                     <a:srcRect/>
                     <a:stretch>
                       <a:fillRect/>
@@ -1870,7 +1680,6 @@
         <w:pStyle w:val="Heading1"/>
       </w:pPr>
       <w:r>
-        <w:lastRenderedPageBreak/>
         <w:t>Mod releasen</w:t>
       </w:r>
     </w:p>
@@ -1910,8 +1719,6 @@
       <w:r>
         <w:t>Update mcmod.info</w:t>
       </w:r>
-      <w:bookmarkStart w:id="9" w:name="_GoBack"/>
-      <w:bookmarkEnd w:id="9"/>
     </w:p>
     <w:p>
       <w:pPr>
@@ -1924,11 +1731,47 @@
           <w:lang w:val="en-US"/>
         </w:rPr>
       </w:pPr>
+      <w:proofErr w:type="spellStart"/>
       <w:r>
         <w:rPr>
           <w:lang w:val="en-US"/>
         </w:rPr>
-        <w:t>Aanpassing build.gradle archivesBaseName, version &amp; group</w:t>
+        <w:t>Aanpassing</w:t>
+      </w:r>
+      <w:proofErr w:type="spellEnd"/>
+      <w:r>
+        <w:rPr>
+          <w:lang w:val="en-US"/>
+        </w:rPr>
+        <w:t xml:space="preserve"> </w:t>
+      </w:r>
+      <w:proofErr w:type="spellStart"/>
+      <w:r>
+        <w:rPr>
+          <w:lang w:val="en-US"/>
+        </w:rPr>
+        <w:t>build.gradle</w:t>
+      </w:r>
+      <w:proofErr w:type="spellEnd"/>
+      <w:r>
+        <w:rPr>
+          <w:lang w:val="en-US"/>
+        </w:rPr>
+        <w:t xml:space="preserve"> </w:t>
+      </w:r>
+      <w:proofErr w:type="spellStart"/>
+      <w:r>
+        <w:rPr>
+          <w:lang w:val="en-US"/>
+        </w:rPr>
+        <w:t>archivesBaseName</w:t>
+      </w:r>
+      <w:proofErr w:type="spellEnd"/>
+      <w:r>
+        <w:rPr>
+          <w:lang w:val="en-US"/>
+        </w:rPr>
+        <w:t>, version &amp; group</w:t>
       </w:r>
     </w:p>
     <w:p>
@@ -1969,11 +1812,19 @@
         </w:rPr>
         <w:t xml:space="preserve"> </w:t>
       </w:r>
+      <w:proofErr w:type="spellStart"/>
       <w:r>
         <w:rPr>
           <w:lang w:val="en-US"/>
         </w:rPr>
-        <w:t>gradlew build</w:t>
+        <w:t>gradlew</w:t>
+      </w:r>
+      <w:proofErr w:type="spellEnd"/>
+      <w:r>
+        <w:rPr>
+          <w:lang w:val="en-US"/>
+        </w:rPr>
+        <w:t xml:space="preserve"> build</w:t>
       </w:r>
     </w:p>
     <w:p>
@@ -2020,21 +1871,21 @@
         <v:path o:extrusionok="f" gradientshapeok="t" o:connecttype="rect"/>
         <o:lock v:ext="edit" aspectratio="t"/>
       </v:shapetype>
-      <v:shape id="_x0000_i1074" type="#_x0000_t75" style="width:460.2pt;height:345pt" o:bullet="t">
+      <v:shape id="_x0000_i1080" type="#_x0000_t75" style="width:460.15pt;height:344.95pt" o:bullet="t">
         <v:imagedata r:id="rId1" o:title="windows-icon-614x460"/>
       </v:shape>
     </w:pict>
   </w:numPicBullet>
   <w:numPicBullet w:numPicBulletId="1">
     <w:pict>
-      <v:shape id="_x0000_i1075" type="#_x0000_t75" style="width:38pt;height:32.85pt" o:bullet="t">
+      <v:shape id="_x0000_i1081" type="#_x0000_t75" style="width:38.2pt;height:32.55pt" o:bullet="t">
         <v:imagedata r:id="rId2" o:title="windows-icon"/>
       </v:shape>
     </w:pict>
   </w:numPicBullet>
   <w:numPicBullet w:numPicBulletId="2">
     <w:pict>
-      <v:shape id="_x0000_i1076" type="#_x0000_t75" style="width:213.1pt;height:260.95pt" o:bullet="t">
+      <v:shape id="_x0000_i1082" type="#_x0000_t75" style="width:212.85pt;height:261.1pt" o:bullet="t">
         <v:imagedata r:id="rId3" o:title="apple"/>
       </v:shape>
     </w:pict>
@@ -4620,7 +4471,7 @@
 </file>
 
 <file path=customXml/itemProps1.xml><?xml version="1.0" encoding="utf-8"?>
-<ds:datastoreItem xmlns:ds="http://schemas.openxmlformats.org/officeDocument/2006/customXml" ds:itemID="{4817B77D-2A41-468D-8C34-26B0633F94D8}">
+<ds:datastoreItem xmlns:ds="http://schemas.openxmlformats.org/officeDocument/2006/customXml" ds:itemID="{915CA536-940A-42AC-A962-704731253253}">
   <ds:schemaRefs>
     <ds:schemaRef ds:uri="http://schemas.openxmlformats.org/officeDocument/2006/bibliography"/>
   </ds:schemaRefs>

</xml_diff>